<commit_message>
Manglede 'Preset' og typen på denne
</commit_message>
<xml_diff>
--- a/Sprintdokumenter/Sprint 4/Datastrukturer noter.docx
+++ b/Sprintdokumenter/Sprint 4/Datastrukturer noter.docx
@@ -7,25 +7,25 @@
         <w:pStyle w:val="Title"/>
       </w:pPr>
       <w:r>
-        <w:t>29-10-2014 Datastrukturer</w:t>
-      </w:r>
-    </w:p>
-    <w:p>
-      <w:pPr>
-        <w:pStyle w:val="Heading1"/>
-      </w:pPr>
-      <w:r>
-        <w:t>Presets</w:t>
-      </w:r>
-    </w:p>
-    <w:p>
-      <w:r>
-        <w:t>Pre</w:t>
+        <w:t>29-1</w:t>
       </w:r>
       <w:bookmarkStart w:id="0" w:name="_GoBack"/>
       <w:bookmarkEnd w:id="0"/>
       <w:r>
-        <w:t>sets kan have 1...x (?) sensorkonfigurationer.</w:t>
+        <w:t>0-2014 Datastrukturer</w:t>
+      </w:r>
+    </w:p>
+    <w:p>
+      <w:pPr>
+        <w:pStyle w:val="Heading1"/>
+      </w:pPr>
+      <w:r>
+        <w:t>Presets</w:t>
+      </w:r>
+    </w:p>
+    <w:p>
+      <w:r>
+        <w:t>Presets kan have 1...x (?) sensorkonfigurationer.</w:t>
       </w:r>
     </w:p>
     <w:p>
@@ -37,6 +37,25 @@
       </w:r>
       <w:r>
         <w:t>.</w:t>
+      </w:r>
+    </w:p>
+    <w:p>
+      <w:pPr>
+        <w:pStyle w:val="Heading2"/>
+      </w:pPr>
+      <w:r>
+        <w:t>Preset</w:t>
+      </w:r>
+    </w:p>
+    <w:p>
+      <w:r>
+        <w:rPr>
+          <w:b/>
+        </w:rPr>
+        <w:t>Vector</w:t>
+      </w:r>
+      <w:r>
+        <w:t xml:space="preserve"> af keys som er referencer til sensorkonfigurationer. Typedef eller lille klasse.</w:t>
       </w:r>
     </w:p>
     <w:p>
@@ -277,6 +296,7 @@
     </w:p>
     <w:p>
       <w:r>
+        <w:lastRenderedPageBreak/>
         <w:t xml:space="preserve">lydPakke </w:t>
       </w:r>
       <w:r>
@@ -292,7 +312,6 @@
     <w:p/>
     <w:p>
       <w:r>
-        <w:lastRenderedPageBreak/>
         <w:t>+ get og set metoder</w:t>
       </w:r>
     </w:p>
@@ -321,7 +340,7 @@
         <w:pStyle w:val="Heading2"/>
       </w:pPr>
       <w:r>
-        <w:t>Lydpakker</w:t>
+        <w:t>Lydpakke</w:t>
       </w:r>
     </w:p>
     <w:p>

</xml_diff>